<commit_message>
Added some stuff about the human aspect
</commit_message>
<xml_diff>
--- a/UFCFCD-15-M Emerging Topics 2016 Assignment - 15027313 - Copy.docx
+++ b/UFCFCD-15-M Emerging Topics 2016 Assignment - 15027313 - Copy.docx
@@ -352,15 +352,7 @@
     </w:p>
     <w:p>
       <w:r>
-        <w:t xml:space="preserve">“Software systems are subject to continual change and as they evolve to reflect new requirements, their internal structure tends to degrade. The cumulative effect of such changes can lead to systems that are unreliable, difficult to reason about, and unreceptive to further change.” (Harman and </w:t>
-      </w:r>
-      <w:proofErr w:type="spellStart"/>
-      <w:r>
-        <w:t>Tratt</w:t>
-      </w:r>
-      <w:proofErr w:type="spellEnd"/>
-      <w:r>
-        <w:t>, 2007)</w:t>
+        <w:t>“Software systems are subject to continual change and as they evolve to reflect new requirements, their internal structure tends to degrade. The cumulative effect of such changes can lead to systems that are unreliable, difficult to reason about, and unreceptive to further change.” (Harman and Tratt, 2007)</w:t>
       </w:r>
       <w:r>
         <w:t xml:space="preserve">. </w:t>
@@ -597,15 +589,7 @@
         <w:t>papers</w:t>
       </w:r>
       <w:r>
-        <w:t xml:space="preserve"> was </w:t>
-      </w:r>
-      <w:proofErr w:type="gramStart"/>
-      <w:r>
-        <w:t>through the use of</w:t>
-      </w:r>
-      <w:proofErr w:type="gramEnd"/>
-      <w:r>
-        <w:t xml:space="preserve"> Google Scholar. The reason for choosing this </w:t>
+        <w:t xml:space="preserve"> was through the use of Google Scholar. The reason for choosing this </w:t>
       </w:r>
       <w:r>
         <w:t>particular search engine i</w:t>
@@ -1418,23 +1402,7 @@
                 <w:b/>
                 <w:color w:val="403152" w:themeColor="accent4" w:themeShade="80"/>
               </w:rPr>
-              <w:t xml:space="preserve">High dimensional search-based software engineering: finding </w:t>
-            </w:r>
-            <w:proofErr w:type="spellStart"/>
-            <w:r>
-              <w:rPr>
-                <w:b/>
-                <w:color w:val="403152" w:themeColor="accent4" w:themeShade="80"/>
-              </w:rPr>
-              <w:t>tradeoffs</w:t>
-            </w:r>
-            <w:proofErr w:type="spellEnd"/>
-            <w:r>
-              <w:rPr>
-                <w:b/>
-                <w:color w:val="403152" w:themeColor="accent4" w:themeShade="80"/>
-              </w:rPr>
-              <w:t xml:space="preserve"> among 15 objectives for automating software refactoring using NSGA-III</w:t>
+              <w:t>High dimensional search-based software engineering: finding tradeoffs among 15 objectives for automating software refactoring using NSGA-III</w:t>
             </w:r>
           </w:p>
         </w:tc>
@@ -2881,15 +2849,7 @@
         <w:t>”</w:t>
       </w:r>
       <w:r>
-        <w:t xml:space="preserve"> (</w:t>
-      </w:r>
-      <w:proofErr w:type="spellStart"/>
-      <w:r>
-        <w:t>Gligoric</w:t>
-      </w:r>
-      <w:proofErr w:type="spellEnd"/>
-      <w:r>
-        <w:t xml:space="preserve"> </w:t>
+        <w:t xml:space="preserve"> (Gligoric </w:t>
       </w:r>
       <w:r>
         <w:rPr>
@@ -2922,53 +2882,37 @@
         <w:t>”</w:t>
       </w:r>
       <w:r>
-        <w:t xml:space="preserve"> (</w:t>
-      </w:r>
-      <w:proofErr w:type="spellStart"/>
-      <w:r>
-        <w:t>Ouni</w:t>
-      </w:r>
-      <w:proofErr w:type="spellEnd"/>
+        <w:t xml:space="preserve"> (Ouni</w:t>
+      </w:r>
       <w:r>
         <w:t>,</w:t>
       </w:r>
       <w:r>
         <w:t xml:space="preserve"> </w:t>
       </w:r>
-      <w:proofErr w:type="spellStart"/>
-      <w:r>
-        <w:rPr>
-          <w:lang w:val="en-US"/>
-        </w:rPr>
-        <w:t>Kessentini</w:t>
-      </w:r>
-      <w:proofErr w:type="spellEnd"/>
-      <w:r>
-        <w:rPr>
-          <w:lang w:val="en-US"/>
-        </w:rPr>
-        <w:t xml:space="preserve"> and </w:t>
-      </w:r>
-      <w:proofErr w:type="spellStart"/>
-      <w:r>
-        <w:rPr>
-          <w:lang w:val="en-US"/>
-        </w:rPr>
-        <w:t>Sahraoui</w:t>
-      </w:r>
-      <w:proofErr w:type="spellEnd"/>
+      <w:r>
+        <w:rPr>
+          <w:lang w:val="en-US"/>
+        </w:rPr>
+        <w:t>Kessentini and Sahraoui</w:t>
+      </w:r>
       <w:r>
         <w:t>, 2013)</w:t>
       </w:r>
       <w:r>
-        <w:t xml:space="preserve"> is using code changes recorded over </w:t>
-      </w:r>
-      <w:r>
-        <w:t xml:space="preserve">time together with structural </w:t>
+        <w:t xml:space="preserve"> uses </w:t>
+      </w:r>
+      <w:bookmarkStart w:id="0" w:name="_GoBack"/>
+      <w:bookmarkEnd w:id="0"/>
+      <w:r>
+        <w:t xml:space="preserve">code changes recorded over </w:t>
+      </w:r>
+      <w:r>
+        <w:t xml:space="preserve">time together with structural and </w:t>
       </w:r>
       <w:r>
         <w:lastRenderedPageBreak/>
-        <w:t>and semantic information in order to come up with more precise and efficient refactoring suggestions.</w:t>
+        <w:t>semantic information in order to come up with more precise and efficient refactoring suggestions.</w:t>
       </w:r>
     </w:p>
     <w:p>
@@ -2986,21 +2930,7 @@
         <w:rPr>
           <w:szCs w:val="24"/>
         </w:rPr>
-        <w:t xml:space="preserve">“High dimensional search-based software engineering: finding </w:t>
-      </w:r>
-      <w:proofErr w:type="spellStart"/>
-      <w:r>
-        <w:rPr>
-          <w:szCs w:val="24"/>
-        </w:rPr>
-        <w:t>tradeoffs</w:t>
-      </w:r>
-      <w:proofErr w:type="spellEnd"/>
-      <w:r>
-        <w:rPr>
-          <w:szCs w:val="24"/>
-        </w:rPr>
-        <w:t xml:space="preserve"> among 15 objectives for automating software refactoring using NSGA-III” </w:t>
+        <w:t xml:space="preserve">“High dimensional search-based software engineering: finding tradeoffs among 15 objectives for automating software refactoring using NSGA-III” </w:t>
       </w:r>
       <w:r>
         <w:rPr>
@@ -3008,14 +2938,12 @@
         </w:rPr>
         <w:t>(</w:t>
       </w:r>
-      <w:proofErr w:type="spellStart"/>
       <w:r>
         <w:rPr>
           <w:lang w:val="en-US"/>
         </w:rPr>
         <w:t>Mkaouer</w:t>
       </w:r>
-      <w:proofErr w:type="spellEnd"/>
       <w:r>
         <w:rPr>
           <w:szCs w:val="24"/>
@@ -3141,14 +3069,12 @@
       <w:r>
         <w:t>(</w:t>
       </w:r>
-      <w:proofErr w:type="spellStart"/>
       <w:r>
         <w:rPr>
           <w:lang w:val="en-US"/>
         </w:rPr>
         <w:t>Ouni</w:t>
       </w:r>
-      <w:proofErr w:type="spellEnd"/>
       <w:r>
         <w:t xml:space="preserve"> </w:t>
       </w:r>
@@ -3186,16 +3112,8 @@
         <w:rPr>
           <w:szCs w:val="24"/>
         </w:rPr>
-        <w:t xml:space="preserve"> (</w:t>
-      </w:r>
-      <w:proofErr w:type="spellStart"/>
-      <w:r>
-        <w:rPr>
-          <w:szCs w:val="24"/>
-        </w:rPr>
-        <w:t>Mkaouer</w:t>
-      </w:r>
-      <w:proofErr w:type="spellEnd"/>
+        <w:t xml:space="preserve"> (Mkaouer</w:t>
+      </w:r>
       <w:r>
         <w:rPr>
           <w:szCs w:val="24"/>
@@ -3208,14 +3126,12 @@
         </w:rPr>
         <w:t xml:space="preserve"> </w:t>
       </w:r>
-      <w:proofErr w:type="spellStart"/>
       <w:r>
         <w:rPr>
           <w:lang w:val="en-US"/>
         </w:rPr>
         <w:t>Kessentini</w:t>
       </w:r>
-      <w:proofErr w:type="spellEnd"/>
       <w:r>
         <w:rPr>
           <w:lang w:val="en-US"/>
@@ -3226,16 +3142,8 @@
         <w:rPr>
           <w:lang w:val="en-US"/>
         </w:rPr>
-        <w:t xml:space="preserve">and </w:t>
-      </w:r>
-      <w:proofErr w:type="spellStart"/>
-      <w:r>
-        <w:rPr>
-          <w:lang w:val="en-US"/>
-        </w:rPr>
-        <w:t>Cinnéide</w:t>
-      </w:r>
-      <w:proofErr w:type="spellEnd"/>
+        <w:t>and Cinnéide</w:t>
+      </w:r>
       <w:r>
         <w:rPr>
           <w:szCs w:val="24"/>
@@ -3330,21 +3238,7 @@
         <w:rPr>
           <w:szCs w:val="24"/>
         </w:rPr>
-        <w:t>(</w:t>
-      </w:r>
-      <w:proofErr w:type="gramStart"/>
-      <w:r>
-        <w:rPr>
-          <w:szCs w:val="24"/>
-        </w:rPr>
-        <w:t>Simons</w:t>
-      </w:r>
-      <w:proofErr w:type="gramEnd"/>
-      <w:r>
-        <w:rPr>
-          <w:szCs w:val="24"/>
-        </w:rPr>
-        <w:t xml:space="preserve"> </w:t>
+        <w:t xml:space="preserve">(Simons </w:t>
       </w:r>
       <w:r>
         <w:rPr>
@@ -3393,21 +3287,7 @@
         <w:rPr>
           <w:szCs w:val="24"/>
         </w:rPr>
-        <w:t>(</w:t>
-      </w:r>
-      <w:proofErr w:type="spellStart"/>
-      <w:r>
-        <w:rPr>
-          <w:szCs w:val="24"/>
-        </w:rPr>
-        <w:t>Boukdhir</w:t>
-      </w:r>
-      <w:proofErr w:type="spellEnd"/>
-      <w:r>
-        <w:rPr>
-          <w:szCs w:val="24"/>
-        </w:rPr>
-        <w:t xml:space="preserve"> </w:t>
+        <w:t xml:space="preserve">(Boukdhir </w:t>
       </w:r>
       <w:r>
         <w:rPr>
@@ -3456,21 +3336,7 @@
         <w:rPr>
           <w:szCs w:val="24"/>
         </w:rPr>
-        <w:t xml:space="preserve"> (</w:t>
-      </w:r>
-      <w:proofErr w:type="spellStart"/>
-      <w:r>
-        <w:rPr>
-          <w:szCs w:val="24"/>
-        </w:rPr>
-        <w:t>Cinnéide</w:t>
-      </w:r>
-      <w:proofErr w:type="spellEnd"/>
-      <w:r>
-        <w:rPr>
-          <w:szCs w:val="24"/>
-        </w:rPr>
-        <w:t xml:space="preserve"> </w:t>
+        <w:t xml:space="preserve"> (Cinnéide </w:t>
       </w:r>
       <w:r>
         <w:rPr>
@@ -3592,21 +3458,7 @@
         <w:rPr>
           <w:szCs w:val="24"/>
         </w:rPr>
-        <w:t>&lt;</w:t>
-      </w:r>
-      <w:proofErr w:type="gramStart"/>
-      <w:r>
-        <w:rPr>
-          <w:szCs w:val="24"/>
-        </w:rPr>
-        <w:t>place</w:t>
-      </w:r>
-      <w:proofErr w:type="gramEnd"/>
-      <w:r>
-        <w:rPr>
-          <w:szCs w:val="24"/>
-        </w:rPr>
-        <w:t xml:space="preserve"> your critical review of theme 1 here&gt;</w:t>
+        <w:t>&lt;place your critical review of theme 1 here&gt;</w:t>
       </w:r>
     </w:p>
     <w:p>
@@ -3616,7 +3468,6 @@
           <w:szCs w:val="24"/>
         </w:rPr>
       </w:pPr>
-      <w:proofErr w:type="gramStart"/>
       <w:r>
         <w:rPr>
           <w:b/>
@@ -3624,7 +3475,6 @@
         </w:rPr>
         <w:t>5</w:t>
       </w:r>
-      <w:proofErr w:type="gramEnd"/>
       <w:r>
         <w:rPr>
           <w:b/>
@@ -3664,21 +3514,7 @@
         <w:rPr>
           <w:szCs w:val="24"/>
         </w:rPr>
-        <w:t>&lt;</w:t>
-      </w:r>
-      <w:proofErr w:type="gramStart"/>
-      <w:r>
-        <w:rPr>
-          <w:szCs w:val="24"/>
-        </w:rPr>
-        <w:t>place</w:t>
-      </w:r>
-      <w:proofErr w:type="gramEnd"/>
-      <w:r>
-        <w:rPr>
-          <w:szCs w:val="24"/>
-        </w:rPr>
-        <w:t xml:space="preserve"> your critical review of theme 1 here&gt;</w:t>
+        <w:t>&lt;place your critical review of theme 1 here&gt;</w:t>
       </w:r>
     </w:p>
     <w:p>
@@ -3743,21 +3579,7 @@
         <w:rPr>
           <w:szCs w:val="24"/>
         </w:rPr>
-        <w:t>&lt;</w:t>
-      </w:r>
-      <w:proofErr w:type="gramStart"/>
-      <w:r>
-        <w:rPr>
-          <w:szCs w:val="24"/>
-        </w:rPr>
-        <w:t>place</w:t>
-      </w:r>
-      <w:proofErr w:type="gramEnd"/>
-      <w:r>
-        <w:rPr>
-          <w:szCs w:val="24"/>
-        </w:rPr>
-        <w:t xml:space="preserve"> your critical review of theme </w:t>
+        <w:t xml:space="preserve">&lt;place your critical review of theme </w:t>
       </w:r>
       <w:r>
         <w:rPr>
@@ -3820,21 +3642,7 @@
         <w:rPr>
           <w:szCs w:val="24"/>
         </w:rPr>
-        <w:t>&lt;</w:t>
-      </w:r>
-      <w:proofErr w:type="gramStart"/>
-      <w:r>
-        <w:rPr>
-          <w:szCs w:val="24"/>
-        </w:rPr>
-        <w:t>place</w:t>
-      </w:r>
-      <w:proofErr w:type="gramEnd"/>
-      <w:r>
-        <w:rPr>
-          <w:szCs w:val="24"/>
-        </w:rPr>
-        <w:t xml:space="preserve"> your conclusions and </w:t>
+        <w:t xml:space="preserve">&lt;place your conclusions and </w:t>
       </w:r>
       <w:r>
         <w:rPr>
@@ -3871,13 +3679,8 @@
       <w:r>
         <w:t xml:space="preserve">(1958) </w:t>
       </w:r>
-      <w:proofErr w:type="gramStart"/>
-      <w:r>
-        <w:t>A</w:t>
-      </w:r>
-      <w:proofErr w:type="gramEnd"/>
-      <w:r>
-        <w:t xml:space="preserve"> learning machine: Part 1. IBM J Res. Dev. 2(1), 2–13 </w:t>
+      <w:r>
+        <w:t xml:space="preserve">A learning machine: Part 1. IBM J Res. Dev. 2(1), 2–13 </w:t>
       </w:r>
     </w:p>
     <w:p>
@@ -3905,31 +3708,18 @@
       <w:r>
         <w:t xml:space="preserve">(1959) </w:t>
       </w:r>
-      <w:proofErr w:type="gramStart"/>
-      <w:r>
-        <w:t>A</w:t>
-      </w:r>
-      <w:proofErr w:type="gramEnd"/>
-      <w:r>
-        <w:t xml:space="preserve"> learning machine: Part 2. IBM J. Res. Dev. 282–287 </w:t>
-      </w:r>
-    </w:p>
-    <w:p>
-      <w:pPr>
-        <w:rPr>
-          <w:szCs w:val="24"/>
-        </w:rPr>
-      </w:pPr>
-      <w:r>
-        <w:t xml:space="preserve">Harman, M. and </w:t>
-      </w:r>
-      <w:proofErr w:type="spellStart"/>
-      <w:r>
-        <w:t>Tratt</w:t>
-      </w:r>
-      <w:proofErr w:type="spellEnd"/>
-      <w:r>
-        <w:t xml:space="preserve">, L. (2007) </w:t>
+      <w:r>
+        <w:t xml:space="preserve">A learning machine: Part 2. IBM J. Res. Dev. 282–287 </w:t>
+      </w:r>
+    </w:p>
+    <w:p>
+      <w:pPr>
+        <w:rPr>
+          <w:szCs w:val="24"/>
+        </w:rPr>
+      </w:pPr>
+      <w:r>
+        <w:t xml:space="preserve">Harman, M. and Tratt, L. (2007) </w:t>
       </w:r>
       <w:r>
         <w:t>Pareto optimal search based refactoring at the design level</w:t>
@@ -3946,31 +3736,7 @@
           <w:szCs w:val="20"/>
           <w:shd w:val="clear" w:color="auto" w:fill="FFFFFF"/>
         </w:rPr>
-        <w:t xml:space="preserve">Proceedings of the </w:t>
-      </w:r>
-      <w:proofErr w:type="gramStart"/>
-      <w:r>
-        <w:rPr>
-          <w:rFonts w:ascii="Verdana" w:hAnsi="Verdana"/>
-          <w:i/>
-          <w:color w:val="000000"/>
-          <w:sz w:val="20"/>
-          <w:szCs w:val="20"/>
-          <w:shd w:val="clear" w:color="auto" w:fill="FFFFFF"/>
-        </w:rPr>
-        <w:t>9th</w:t>
-      </w:r>
-      <w:proofErr w:type="gramEnd"/>
-      <w:r>
-        <w:rPr>
-          <w:rFonts w:ascii="Verdana" w:hAnsi="Verdana"/>
-          <w:i/>
-          <w:color w:val="000000"/>
-          <w:sz w:val="20"/>
-          <w:szCs w:val="20"/>
-          <w:shd w:val="clear" w:color="auto" w:fill="FFFFFF"/>
-        </w:rPr>
-        <w:t xml:space="preserve"> annual conference on Genetic and evolutionary computation.</w:t>
+        <w:t>Proceedings of the 9th annual conference on Genetic and evolutionary computation.</w:t>
       </w:r>
       <w:r>
         <w:rPr>
@@ -4018,81 +3784,20 @@
     </w:p>
     <w:p>
       <w:r>
-        <w:t>//</w:t>
-      </w:r>
-      <w:proofErr w:type="spellStart"/>
-      <w:r>
-        <w:t>refworks</w:t>
-      </w:r>
-      <w:proofErr w:type="spellEnd"/>
-    </w:p>
-    <w:p>
-      <w:pPr>
-        <w:rPr>
-          <w:lang w:val="en-US"/>
-        </w:rPr>
-      </w:pPr>
-      <w:r>
-        <w:rPr>
-          <w:lang w:val="en-US"/>
-        </w:rPr>
-        <w:t xml:space="preserve">Amal, B., </w:t>
-      </w:r>
-      <w:proofErr w:type="spellStart"/>
-      <w:r>
-        <w:rPr>
-          <w:lang w:val="en-US"/>
-        </w:rPr>
-        <w:t>Kessentini</w:t>
-      </w:r>
-      <w:proofErr w:type="spellEnd"/>
-      <w:r>
-        <w:rPr>
-          <w:lang w:val="en-US"/>
-        </w:rPr>
-        <w:t xml:space="preserve">, M., </w:t>
-      </w:r>
-      <w:proofErr w:type="spellStart"/>
-      <w:r>
-        <w:rPr>
-          <w:lang w:val="en-US"/>
-        </w:rPr>
-        <w:t>Bechikh</w:t>
-      </w:r>
-      <w:proofErr w:type="spellEnd"/>
-      <w:r>
-        <w:rPr>
-          <w:lang w:val="en-US"/>
-        </w:rPr>
-        <w:t xml:space="preserve">, S., </w:t>
-      </w:r>
-      <w:proofErr w:type="spellStart"/>
-      <w:r>
-        <w:rPr>
-          <w:lang w:val="en-US"/>
-        </w:rPr>
-        <w:t>Dea</w:t>
-      </w:r>
-      <w:proofErr w:type="spellEnd"/>
-      <w:r>
-        <w:rPr>
-          <w:lang w:val="en-US"/>
-        </w:rPr>
-        <w:t xml:space="preserve">, J. and Said, L.B. (2014) </w:t>
-      </w:r>
-      <w:proofErr w:type="gramStart"/>
-      <w:r>
-        <w:rPr>
-          <w:lang w:val="en-US"/>
-        </w:rPr>
-        <w:t>On</w:t>
-      </w:r>
-      <w:proofErr w:type="gramEnd"/>
-      <w:r>
-        <w:rPr>
-          <w:lang w:val="en-US"/>
-        </w:rPr>
-        <w:t xml:space="preserve"> the use of machine learning and search-based software engineering for Ill-defined fitness function: a case study on software refactoring. In: </w:t>
+        <w:t>//refworks</w:t>
+      </w:r>
+    </w:p>
+    <w:p>
+      <w:pPr>
+        <w:rPr>
+          <w:lang w:val="en-US"/>
+        </w:rPr>
+      </w:pPr>
+      <w:r>
+        <w:rPr>
+          <w:lang w:val="en-US"/>
+        </w:rPr>
+        <w:t xml:space="preserve">Amal, B., Kessentini, M., Bechikh, S., Dea, J. and Said, L.B. (2014) On the use of machine learning and search-based software engineering for Ill-defined fitness function: a case study on software refactoring. In: </w:t>
       </w:r>
       <w:r>
         <w:rPr>
@@ -4126,75 +3831,11 @@
           <w:lang w:val="en-US"/>
         </w:rPr>
       </w:pPr>
-      <w:proofErr w:type="spellStart"/>
-      <w:r>
-        <w:rPr>
-          <w:lang w:val="en-US"/>
-        </w:rPr>
-        <w:t>Cinnéide</w:t>
-      </w:r>
-      <w:proofErr w:type="spellEnd"/>
-      <w:r>
-        <w:rPr>
-          <w:lang w:val="en-US"/>
-        </w:rPr>
-        <w:t xml:space="preserve">, M.Ó., </w:t>
-      </w:r>
-      <w:proofErr w:type="spellStart"/>
-      <w:r>
-        <w:rPr>
-          <w:lang w:val="en-US"/>
-        </w:rPr>
-        <w:t>Moghadam</w:t>
-      </w:r>
-      <w:proofErr w:type="spellEnd"/>
-      <w:r>
-        <w:rPr>
-          <w:lang w:val="en-US"/>
-        </w:rPr>
-        <w:t xml:space="preserve">, I.H., Harman, M., </w:t>
-      </w:r>
-      <w:proofErr w:type="spellStart"/>
-      <w:r>
-        <w:rPr>
-          <w:lang w:val="en-US"/>
-        </w:rPr>
-        <w:t>Counsell</w:t>
-      </w:r>
-      <w:proofErr w:type="spellEnd"/>
-      <w:r>
-        <w:rPr>
-          <w:lang w:val="en-US"/>
-        </w:rPr>
-        <w:t xml:space="preserve">, S. and </w:t>
-      </w:r>
-      <w:proofErr w:type="spellStart"/>
-      <w:r>
-        <w:rPr>
-          <w:lang w:val="en-US"/>
-        </w:rPr>
-        <w:t>Tratt</w:t>
-      </w:r>
-      <w:proofErr w:type="spellEnd"/>
-      <w:r>
-        <w:rPr>
-          <w:lang w:val="en-US"/>
-        </w:rPr>
-        <w:t xml:space="preserve">, L. (2016) </w:t>
-      </w:r>
-      <w:proofErr w:type="gramStart"/>
-      <w:r>
-        <w:rPr>
-          <w:lang w:val="en-US"/>
-        </w:rPr>
-        <w:t>An</w:t>
-      </w:r>
-      <w:proofErr w:type="gramEnd"/>
-      <w:r>
-        <w:rPr>
-          <w:lang w:val="en-US"/>
-        </w:rPr>
-        <w:t xml:space="preserve"> experimental search-based approach to cohesion metric evaluation.</w:t>
+      <w:r>
+        <w:rPr>
+          <w:lang w:val="en-US"/>
+        </w:rPr>
+        <w:t>Cinnéide, M.Ó., Moghadam, I.H., Harman, M., Counsell, S. and Tratt, L. (2016) An experimental search-based approach to cohesion metric evaluation.</w:t>
       </w:r>
       <w:r>
         <w:rPr>
@@ -4236,56 +3877,20 @@
         <w:rPr>
           <w:lang w:val="en-US"/>
         </w:rPr>
-        <w:t xml:space="preserve">[online]. </w:t>
-      </w:r>
-      <w:proofErr w:type="gramStart"/>
-      <w:r>
-        <w:rPr>
-          <w:lang w:val="en-US"/>
-        </w:rPr>
-        <w:t>pp.1-38</w:t>
-      </w:r>
-      <w:proofErr w:type="gramEnd"/>
-      <w:r>
-        <w:rPr>
-          <w:lang w:val="en-US"/>
-        </w:rPr>
-        <w:t>.</w:t>
-      </w:r>
-    </w:p>
-    <w:p>
-      <w:pPr>
-        <w:rPr>
-          <w:lang w:val="en-US"/>
-        </w:rPr>
-      </w:pPr>
-      <w:proofErr w:type="gramStart"/>
-      <w:r>
-        <w:rPr>
-          <w:lang w:val="en-US"/>
-        </w:rPr>
-        <w:t>de</w:t>
-      </w:r>
-      <w:proofErr w:type="gramEnd"/>
-      <w:r>
-        <w:rPr>
-          <w:lang w:val="en-US"/>
-        </w:rPr>
-        <w:t xml:space="preserve"> Oliveira Barros, M. and </w:t>
-      </w:r>
-      <w:proofErr w:type="spellStart"/>
-      <w:r>
-        <w:rPr>
-          <w:lang w:val="en-US"/>
-        </w:rPr>
-        <w:t>Labiche</w:t>
-      </w:r>
-      <w:proofErr w:type="spellEnd"/>
-      <w:r>
-        <w:rPr>
-          <w:lang w:val="en-US"/>
-        </w:rPr>
-        <w:t>, Y. (2015)</w:t>
+        <w:t>[online]. pp.1-38.</w:t>
+      </w:r>
+    </w:p>
+    <w:p>
+      <w:pPr>
+        <w:rPr>
+          <w:lang w:val="en-US"/>
+        </w:rPr>
+      </w:pPr>
+      <w:r>
+        <w:rPr>
+          <w:lang w:val="en-US"/>
+        </w:rPr>
+        <w:t>de Oliveira Barros, M. and Labiche, Y. (2015)</w:t>
       </w:r>
       <w:r>
         <w:rPr>
@@ -4330,33 +3935,11 @@
           <w:lang w:val="en-US"/>
         </w:rPr>
       </w:pPr>
-      <w:proofErr w:type="spellStart"/>
-      <w:r>
-        <w:rPr>
-          <w:lang w:val="en-US"/>
-        </w:rPr>
-        <w:t>Ghaith</w:t>
-      </w:r>
-      <w:proofErr w:type="spellEnd"/>
-      <w:r>
-        <w:rPr>
-          <w:lang w:val="en-US"/>
-        </w:rPr>
-        <w:t xml:space="preserve">, S. and </w:t>
-      </w:r>
-      <w:proofErr w:type="spellStart"/>
-      <w:r>
-        <w:rPr>
-          <w:lang w:val="en-US"/>
-        </w:rPr>
-        <w:t>Cinnéide</w:t>
-      </w:r>
-      <w:proofErr w:type="spellEnd"/>
-      <w:r>
-        <w:rPr>
-          <w:lang w:val="en-US"/>
-        </w:rPr>
-        <w:t xml:space="preserve">, M.O. (2012) Improving software security using search-based refactoring. In: </w:t>
+      <w:r>
+        <w:rPr>
+          <w:lang w:val="en-US"/>
+        </w:rPr>
+        <w:t xml:space="preserve">Ghaith, S. and Cinnéide, M.O. (2012) Improving software security using search-based refactoring. In: </w:t>
       </w:r>
       <w:r>
         <w:rPr>
@@ -4390,67 +3973,17 @@
           <w:lang w:val="en-US"/>
         </w:rPr>
       </w:pPr>
-      <w:proofErr w:type="spellStart"/>
-      <w:r>
-        <w:rPr>
-          <w:lang w:val="en-US"/>
-        </w:rPr>
-        <w:t>Gligoric</w:t>
-      </w:r>
-      <w:proofErr w:type="spellEnd"/>
-      <w:r>
-        <w:rPr>
-          <w:lang w:val="en-US"/>
-        </w:rPr>
-        <w:t xml:space="preserve">, M., Schulte, W., Prasad, C., </w:t>
-      </w:r>
-      <w:r>
-        <w:rPr>
-          <w:lang w:val="en-US"/>
-        </w:rPr>
-        <w:t xml:space="preserve">Van </w:t>
-      </w:r>
-      <w:proofErr w:type="spellStart"/>
-      <w:r>
-        <w:rPr>
-          <w:lang w:val="en-US"/>
-        </w:rPr>
-        <w:t>Velzen</w:t>
-      </w:r>
-      <w:proofErr w:type="spellEnd"/>
-      <w:r>
-        <w:rPr>
-          <w:lang w:val="en-US"/>
-        </w:rPr>
-        <w:t xml:space="preserve">, D., </w:t>
-      </w:r>
-      <w:proofErr w:type="spellStart"/>
-      <w:r>
-        <w:rPr>
-          <w:lang w:val="en-US"/>
-        </w:rPr>
-        <w:t>Narasamdya</w:t>
-      </w:r>
-      <w:proofErr w:type="spellEnd"/>
-      <w:r>
-        <w:rPr>
-          <w:lang w:val="en-US"/>
-        </w:rPr>
-        <w:t xml:space="preserve">, I. and </w:t>
-      </w:r>
-      <w:proofErr w:type="spellStart"/>
-      <w:r>
-        <w:rPr>
-          <w:lang w:val="en-US"/>
-        </w:rPr>
-        <w:t>Livshits</w:t>
-      </w:r>
-      <w:proofErr w:type="spellEnd"/>
-      <w:r>
-        <w:rPr>
-          <w:lang w:val="en-US"/>
-        </w:rPr>
-        <w:t>, B.</w:t>
+      <w:r>
+        <w:rPr>
+          <w:lang w:val="en-US"/>
+        </w:rPr>
+        <w:t xml:space="preserve">Gligoric, M., Schulte, W., Prasad, C., </w:t>
+      </w:r>
+      <w:r>
+        <w:rPr>
+          <w:lang w:val="en-US"/>
+        </w:rPr>
+        <w:t>Van Velzen, D., Narasamdya, I. and Livshits, B.</w:t>
       </w:r>
       <w:r>
         <w:rPr>
@@ -4480,21 +4013,7 @@
         <w:rPr>
           <w:lang w:val="en-US"/>
         </w:rPr>
-        <w:t xml:space="preserve"> </w:t>
-      </w:r>
-      <w:proofErr w:type="gramStart"/>
-      <w:r>
-        <w:rPr>
-          <w:lang w:val="en-US"/>
-        </w:rPr>
-        <w:t>Automated</w:t>
-      </w:r>
-      <w:proofErr w:type="gramEnd"/>
-      <w:r>
-        <w:rPr>
-          <w:lang w:val="en-US"/>
-        </w:rPr>
-        <w:t xml:space="preserve"> migration of build scripts using dynamic analysis and search-based refactoring,</w:t>
+        <w:t xml:space="preserve"> Automated migration of build scripts using dynamic analysis and search-based refactoring,</w:t>
       </w:r>
       <w:r>
         <w:rPr>
@@ -4594,14 +4113,44 @@
         </w:rPr>
         <w:t xml:space="preserve">. Dynamic adaptive search based software engineering, </w:t>
       </w:r>
-      <w:proofErr w:type="gramStart"/>
-      <w:r>
-        <w:rPr>
-          <w:lang w:val="en-US"/>
-        </w:rPr>
-        <w:t>In:</w:t>
-      </w:r>
-      <w:proofErr w:type="gramEnd"/>
+      <w:r>
+        <w:rPr>
+          <w:lang w:val="en-US"/>
+        </w:rPr>
+        <w:t xml:space="preserve">In: </w:t>
+      </w:r>
+      <w:r>
+        <w:rPr>
+          <w:i/>
+          <w:lang w:val="en-US"/>
+        </w:rPr>
+        <w:t>Empirical Software Engineering and Measurement (ESEM), 2012 ACM-IEEE International Symposium on 2012</w:t>
+      </w:r>
+      <w:r>
+        <w:rPr>
+          <w:lang w:val="en-US"/>
+        </w:rPr>
+        <w:t xml:space="preserve">, IEEE, pp. 1-8. </w:t>
+      </w:r>
+    </w:p>
+    <w:p>
+      <w:pPr>
+        <w:rPr>
+          <w:lang w:val="en-US"/>
+        </w:rPr>
+      </w:pPr>
+      <w:r>
+        <w:rPr>
+          <w:lang w:val="en-US"/>
+        </w:rPr>
+        <w:t>Harman, M., Cl</w:t>
+      </w:r>
+      <w:r>
+        <w:rPr>
+          <w:lang w:val="en-US"/>
+        </w:rPr>
+        <w:t>ark, J. and Cinneidez, M.O.</w:t>
+      </w:r>
       <w:r>
         <w:rPr>
           <w:lang w:val="en-US"/>
@@ -4610,49 +4159,72 @@
       </w:r>
       <w:r>
         <w:rPr>
+          <w:lang w:val="en-US"/>
+        </w:rPr>
+        <w:t>(</w:t>
+      </w:r>
+      <w:r>
+        <w:rPr>
+          <w:lang w:val="en-US"/>
+        </w:rPr>
+        <w:t>2013</w:t>
+      </w:r>
+      <w:r>
+        <w:rPr>
+          <w:lang w:val="en-US"/>
+        </w:rPr>
+        <w:t>)</w:t>
+      </w:r>
+      <w:r>
+        <w:rPr>
+          <w:lang w:val="en-US"/>
+        </w:rPr>
+        <w:t xml:space="preserve"> Dynamic adaptive Search Based Software Engineering needs fast approximate metrics (keynote), </w:t>
+      </w:r>
+      <w:r>
+        <w:rPr>
+          <w:lang w:val="en-US"/>
+        </w:rPr>
+        <w:t xml:space="preserve">In: </w:t>
+      </w:r>
+      <w:r>
+        <w:rPr>
           <w:i/>
           <w:lang w:val="en-US"/>
         </w:rPr>
-        <w:t>Empirical Software Engineering and Measurement (ESEM), 2012 ACM-IEEE International Symposium on 2012</w:t>
-      </w:r>
-      <w:r>
-        <w:rPr>
-          <w:lang w:val="en-US"/>
-        </w:rPr>
-        <w:t xml:space="preserve">, IEEE, pp. 1-8. </w:t>
-      </w:r>
-    </w:p>
-    <w:p>
-      <w:pPr>
-        <w:rPr>
-          <w:lang w:val="en-US"/>
-        </w:rPr>
-      </w:pPr>
-      <w:r>
-        <w:rPr>
-          <w:lang w:val="en-US"/>
-        </w:rPr>
-        <w:t>Harman, M., Cl</w:t>
-      </w:r>
-      <w:r>
-        <w:rPr>
-          <w:lang w:val="en-US"/>
-        </w:rPr>
-        <w:t xml:space="preserve">ark, J. and </w:t>
-      </w:r>
-      <w:proofErr w:type="spellStart"/>
-      <w:r>
-        <w:rPr>
-          <w:lang w:val="en-US"/>
-        </w:rPr>
-        <w:t>Cinneidez</w:t>
-      </w:r>
-      <w:proofErr w:type="spellEnd"/>
-      <w:r>
-        <w:rPr>
-          <w:lang w:val="en-US"/>
-        </w:rPr>
-        <w:t>, M.O.</w:t>
+        <w:t>Emerging Trends in Software Metrics (WETSoM), 2013 4th International Workshop on 2013</w:t>
+      </w:r>
+      <w:r>
+        <w:rPr>
+          <w:lang w:val="en-US"/>
+        </w:rPr>
+        <w:t xml:space="preserve">, IEEE, pp. 1-6. </w:t>
+      </w:r>
+    </w:p>
+    <w:p>
+      <w:r>
+        <w:rPr>
+          <w:lang w:val="en-US"/>
+        </w:rPr>
+        <w:t>Harman, M., Jia, Y., Krinke, J., Langdon, W.B., Petke, J. a</w:t>
+      </w:r>
+      <w:r>
+        <w:rPr>
+          <w:lang w:val="en-US"/>
+        </w:rPr>
+        <w:t>nd Zhang, Y. (</w:t>
+      </w:r>
+      <w:r>
+        <w:rPr>
+          <w:lang w:val="en-US"/>
+        </w:rPr>
+        <w:t>2014</w:t>
+      </w:r>
+      <w:r>
+        <w:rPr>
+          <w:lang w:val="en-US"/>
+        </w:rPr>
+        <w:t>)</w:t>
       </w:r>
       <w:r>
         <w:rPr>
@@ -4661,156 +4233,7 @@
         <w:t xml:space="preserve"> </w:t>
       </w:r>
       <w:r>
-        <w:rPr>
-          <w:lang w:val="en-US"/>
-        </w:rPr>
-        <w:t>(</w:t>
-      </w:r>
-      <w:r>
-        <w:rPr>
-          <w:lang w:val="en-US"/>
-        </w:rPr>
-        <w:t>2013</w:t>
-      </w:r>
-      <w:r>
-        <w:rPr>
-          <w:lang w:val="en-US"/>
-        </w:rPr>
-        <w:t>)</w:t>
-      </w:r>
-      <w:r>
-        <w:rPr>
-          <w:lang w:val="en-US"/>
-        </w:rPr>
-        <w:t xml:space="preserve"> Dynamic adaptive S</w:t>
-      </w:r>
-      <w:bookmarkStart w:id="0" w:name="_GoBack"/>
-      <w:bookmarkEnd w:id="0"/>
-      <w:r>
-        <w:rPr>
-          <w:lang w:val="en-US"/>
-        </w:rPr>
-        <w:t xml:space="preserve">earch Based Software Engineering needs fast approximate metrics (keynote), </w:t>
-      </w:r>
-      <w:r>
-        <w:rPr>
-          <w:lang w:val="en-US"/>
-        </w:rPr>
-        <w:t xml:space="preserve">In: </w:t>
-      </w:r>
-      <w:r>
-        <w:rPr>
-          <w:i/>
-          <w:lang w:val="en-US"/>
-        </w:rPr>
-        <w:t>Emerging Trends in Software Metrics (</w:t>
-      </w:r>
-      <w:proofErr w:type="spellStart"/>
-      <w:r>
-        <w:rPr>
-          <w:i/>
-          <w:lang w:val="en-US"/>
-        </w:rPr>
-        <w:t>WETSoM</w:t>
-      </w:r>
-      <w:proofErr w:type="spellEnd"/>
-      <w:r>
-        <w:rPr>
-          <w:i/>
-          <w:lang w:val="en-US"/>
-        </w:rPr>
-        <w:t>), 2013 4th International Workshop on 2013</w:t>
-      </w:r>
-      <w:r>
-        <w:rPr>
-          <w:lang w:val="en-US"/>
-        </w:rPr>
-        <w:t xml:space="preserve">, IEEE, pp. 1-6. </w:t>
-      </w:r>
-    </w:p>
-    <w:p>
-      <w:r>
-        <w:rPr>
-          <w:lang w:val="en-US"/>
-        </w:rPr>
-        <w:t xml:space="preserve">Harman, M., </w:t>
-      </w:r>
-      <w:proofErr w:type="spellStart"/>
-      <w:r>
-        <w:rPr>
-          <w:lang w:val="en-US"/>
-        </w:rPr>
-        <w:t>Jia</w:t>
-      </w:r>
-      <w:proofErr w:type="spellEnd"/>
-      <w:r>
-        <w:rPr>
-          <w:lang w:val="en-US"/>
-        </w:rPr>
-        <w:t xml:space="preserve">, Y., </w:t>
-      </w:r>
-      <w:proofErr w:type="spellStart"/>
-      <w:r>
-        <w:rPr>
-          <w:lang w:val="en-US"/>
-        </w:rPr>
-        <w:t>Krinke</w:t>
-      </w:r>
-      <w:proofErr w:type="spellEnd"/>
-      <w:r>
-        <w:rPr>
-          <w:lang w:val="en-US"/>
-        </w:rPr>
-        <w:t xml:space="preserve">, J., Langdon, W.B., </w:t>
-      </w:r>
-      <w:proofErr w:type="spellStart"/>
-      <w:r>
-        <w:rPr>
-          <w:lang w:val="en-US"/>
-        </w:rPr>
-        <w:t>Petke</w:t>
-      </w:r>
-      <w:proofErr w:type="spellEnd"/>
-      <w:r>
-        <w:rPr>
-          <w:lang w:val="en-US"/>
-        </w:rPr>
-        <w:t>, J. a</w:t>
-      </w:r>
-      <w:r>
-        <w:rPr>
-          <w:lang w:val="en-US"/>
-        </w:rPr>
-        <w:t>nd Zhang, Y. (</w:t>
-      </w:r>
-      <w:r>
-        <w:rPr>
-          <w:lang w:val="en-US"/>
-        </w:rPr>
-        <w:t>2014</w:t>
-      </w:r>
-      <w:r>
-        <w:rPr>
-          <w:lang w:val="en-US"/>
-        </w:rPr>
-        <w:t>)</w:t>
-      </w:r>
-      <w:r>
-        <w:rPr>
-          <w:lang w:val="en-US"/>
-        </w:rPr>
-        <w:t xml:space="preserve"> </w:t>
-      </w:r>
-      <w:r>
-        <w:t xml:space="preserve">Search based software engineering for software product line engineering: a survey and directions for future work, </w:t>
-      </w:r>
-      <w:proofErr w:type="gramStart"/>
-      <w:r>
-        <w:t>In</w:t>
-      </w:r>
-      <w:proofErr w:type="gramEnd"/>
-      <w:r>
-        <w:t>:</w:t>
+        <w:t>Search based software engineering for software product line engineering: a survey and directions for future work, In:</w:t>
       </w:r>
       <w:r>
         <w:rPr>
@@ -4853,21 +4276,7 @@
         <w:rPr>
           <w:lang w:val="en-US"/>
         </w:rPr>
-        <w:t xml:space="preserve">Harman, M., </w:t>
-      </w:r>
-      <w:proofErr w:type="spellStart"/>
-      <w:r>
-        <w:rPr>
-          <w:lang w:val="en-US"/>
-        </w:rPr>
-        <w:t>Mansouri</w:t>
-      </w:r>
-      <w:proofErr w:type="spellEnd"/>
-      <w:r>
-        <w:rPr>
-          <w:lang w:val="en-US"/>
-        </w:rPr>
-        <w:t>, S.A. and Zhang, Y. (2012) Search-based software engineering: Trends, techniques and applications.</w:t>
+        <w:t>Harman, M., Mansouri, S.A. and Zhang, Y. (2012) Search-based software engineering: Trends, techniques and applications.</w:t>
       </w:r>
       <w:r>
         <w:rPr>
@@ -4903,48 +4312,20 @@
         <w:rPr>
           <w:lang w:val="en-US"/>
         </w:rPr>
-        <w:t xml:space="preserve">[online]. </w:t>
-      </w:r>
-      <w:proofErr w:type="gramStart"/>
-      <w:r>
-        <w:rPr>
-          <w:lang w:val="en-US"/>
-        </w:rPr>
-        <w:t>45</w:t>
-      </w:r>
-      <w:proofErr w:type="gramEnd"/>
-      <w:r>
-        <w:rPr>
-          <w:lang w:val="en-US"/>
-        </w:rPr>
-        <w:t xml:space="preserve"> (1), pp.11.</w:t>
-      </w:r>
-    </w:p>
-    <w:p>
-      <w:pPr>
-        <w:rPr>
-          <w:lang w:val="en-US"/>
-        </w:rPr>
-      </w:pPr>
-      <w:r>
-        <w:rPr>
-          <w:lang w:val="en-US"/>
-        </w:rPr>
-        <w:t xml:space="preserve">Harman, M., McMinn, P., De Souza, J.T. and </w:t>
-      </w:r>
-      <w:proofErr w:type="spellStart"/>
-      <w:r>
-        <w:rPr>
-          <w:lang w:val="en-US"/>
-        </w:rPr>
-        <w:t>Yoo</w:t>
-      </w:r>
-      <w:proofErr w:type="spellEnd"/>
-      <w:r>
-        <w:rPr>
-          <w:lang w:val="en-US"/>
-        </w:rPr>
-        <w:t>, S. (2012) Search based software engineering: Tec</w:t>
+        <w:t>[online]. 45 (1), pp.11.</w:t>
+      </w:r>
+    </w:p>
+    <w:p>
+      <w:pPr>
+        <w:rPr>
+          <w:lang w:val="en-US"/>
+        </w:rPr>
+      </w:pPr>
+      <w:r>
+        <w:rPr>
+          <w:lang w:val="en-US"/>
+        </w:rPr>
+        <w:t>Harman, M., McMinn, P., De Souza, J.T. and Yoo, S. (2012) Search based software engineering: Tec</w:t>
       </w:r>
       <w:r>
         <w:rPr>
@@ -4997,47 +4378,11 @@
           <w:lang w:val="en-US"/>
         </w:rPr>
       </w:pPr>
-      <w:proofErr w:type="spellStart"/>
-      <w:r>
-        <w:rPr>
-          <w:lang w:val="en-US"/>
-        </w:rPr>
-        <w:t>Kessentini</w:t>
-      </w:r>
-      <w:proofErr w:type="spellEnd"/>
-      <w:r>
-        <w:rPr>
-          <w:lang w:val="en-US"/>
-        </w:rPr>
-        <w:t xml:space="preserve">, M., </w:t>
-      </w:r>
-      <w:proofErr w:type="spellStart"/>
-      <w:r>
-        <w:rPr>
-          <w:lang w:val="en-US"/>
-        </w:rPr>
-        <w:t>Sahraoui</w:t>
-      </w:r>
-      <w:proofErr w:type="spellEnd"/>
-      <w:r>
-        <w:rPr>
-          <w:lang w:val="en-US"/>
-        </w:rPr>
-        <w:t xml:space="preserve">, H., </w:t>
-      </w:r>
-      <w:proofErr w:type="spellStart"/>
-      <w:r>
-        <w:rPr>
-          <w:lang w:val="en-US"/>
-        </w:rPr>
-        <w:t>Boukadoum</w:t>
-      </w:r>
-      <w:proofErr w:type="spellEnd"/>
-      <w:r>
-        <w:rPr>
-          <w:lang w:val="en-US"/>
-        </w:rPr>
-        <w:t>, M. and Omar, O.B. (2012) Search-based model transformation by example.</w:t>
+      <w:r>
+        <w:rPr>
+          <w:lang w:val="en-US"/>
+        </w:rPr>
+        <w:t>Kessentini, M., Sahraoui, H., Boukadoum, M. and Omar, O.B. (2012) Search-based model transformation by example.</w:t>
       </w:r>
       <w:r>
         <w:rPr>
@@ -5062,18 +4407,8 @@
           <w:iCs/>
           <w:lang w:val="en-US"/>
         </w:rPr>
-        <w:t xml:space="preserve">Software &amp; Systems </w:t>
-      </w:r>
-      <w:proofErr w:type="gramStart"/>
-      <w:r>
-        <w:rPr>
-          <w:i/>
-          <w:iCs/>
-          <w:lang w:val="en-US"/>
-        </w:rPr>
-        <w:t>Modeling</w:t>
-      </w:r>
-      <w:proofErr w:type="gramEnd"/>
+        <w:t>Software &amp; Systems Modeling</w:t>
+      </w:r>
       <w:r>
         <w:rPr>
           <w:rStyle w:val="apple-converted-space"/>
@@ -5089,70 +4424,20 @@
         <w:rPr>
           <w:lang w:val="en-US"/>
         </w:rPr>
-        <w:t xml:space="preserve">[online]. </w:t>
-      </w:r>
-      <w:proofErr w:type="gramStart"/>
-      <w:r>
-        <w:rPr>
-          <w:lang w:val="en-US"/>
-        </w:rPr>
-        <w:t>11</w:t>
-      </w:r>
-      <w:proofErr w:type="gramEnd"/>
-      <w:r>
-        <w:rPr>
-          <w:lang w:val="en-US"/>
-        </w:rPr>
-        <w:t xml:space="preserve"> (2), pp.209-226.</w:t>
-      </w:r>
-    </w:p>
-    <w:p>
-      <w:pPr>
-        <w:rPr>
-          <w:lang w:val="en-US"/>
-        </w:rPr>
-      </w:pPr>
-      <w:proofErr w:type="spellStart"/>
-      <w:r>
-        <w:rPr>
-          <w:lang w:val="en-US"/>
-        </w:rPr>
-        <w:t>Mahouachi</w:t>
-      </w:r>
-      <w:proofErr w:type="spellEnd"/>
-      <w:r>
-        <w:rPr>
-          <w:lang w:val="en-US"/>
-        </w:rPr>
-        <w:t xml:space="preserve">, R., </w:t>
-      </w:r>
-      <w:proofErr w:type="spellStart"/>
-      <w:r>
-        <w:rPr>
-          <w:lang w:val="en-US"/>
-        </w:rPr>
-        <w:t>Kessentini</w:t>
-      </w:r>
-      <w:proofErr w:type="spellEnd"/>
-      <w:r>
-        <w:rPr>
-          <w:lang w:val="en-US"/>
-        </w:rPr>
-        <w:t xml:space="preserve">, M. and </w:t>
-      </w:r>
-      <w:proofErr w:type="spellStart"/>
-      <w:r>
-        <w:rPr>
-          <w:lang w:val="en-US"/>
-        </w:rPr>
-        <w:t>Cinnéide</w:t>
-      </w:r>
-      <w:proofErr w:type="spellEnd"/>
-      <w:r>
-        <w:rPr>
-          <w:lang w:val="en-US"/>
-        </w:rPr>
-        <w:t>, M.Ó. (2013</w:t>
+        <w:t>[online]. 11 (2), pp.209-226.</w:t>
+      </w:r>
+    </w:p>
+    <w:p>
+      <w:pPr>
+        <w:rPr>
+          <w:lang w:val="en-US"/>
+        </w:rPr>
+      </w:pPr>
+      <w:r>
+        <w:rPr>
+          <w:lang w:val="en-US"/>
+        </w:rPr>
+        <w:t>Mahouachi, R., Kessentini, M. and Cinnéide, M.Ó. (2013</w:t>
       </w:r>
       <w:r>
         <w:rPr>
@@ -5198,33 +4483,11 @@
           <w:lang w:val="en-US"/>
         </w:rPr>
       </w:pPr>
-      <w:proofErr w:type="spellStart"/>
-      <w:r>
-        <w:rPr>
-          <w:lang w:val="en-US"/>
-        </w:rPr>
-        <w:t>Mahouachi</w:t>
-      </w:r>
-      <w:proofErr w:type="spellEnd"/>
-      <w:r>
-        <w:rPr>
-          <w:lang w:val="en-US"/>
-        </w:rPr>
-        <w:t xml:space="preserve">, R., </w:t>
-      </w:r>
-      <w:proofErr w:type="spellStart"/>
-      <w:r>
-        <w:rPr>
-          <w:lang w:val="en-US"/>
-        </w:rPr>
-        <w:t>Kessentini</w:t>
-      </w:r>
-      <w:proofErr w:type="spellEnd"/>
-      <w:r>
-        <w:rPr>
-          <w:lang w:val="en-US"/>
-        </w:rPr>
-        <w:t xml:space="preserve">, M. </w:t>
+      <w:r>
+        <w:rPr>
+          <w:lang w:val="en-US"/>
+        </w:rPr>
+        <w:t xml:space="preserve">Mahouachi, R., Kessentini, M. </w:t>
       </w:r>
       <w:r>
         <w:rPr>
@@ -5238,19 +4501,11 @@
         </w:rPr>
         <w:t xml:space="preserve">nd </w:t>
       </w:r>
-      <w:proofErr w:type="spellStart"/>
-      <w:r>
-        <w:rPr>
-          <w:lang w:val="en-US"/>
-        </w:rPr>
-        <w:t>Cinnéide</w:t>
-      </w:r>
-      <w:proofErr w:type="spellEnd"/>
-      <w:r>
-        <w:rPr>
-          <w:lang w:val="en-US"/>
-        </w:rPr>
-        <w:t>, M.</w:t>
+      <w:r>
+        <w:rPr>
+          <w:lang w:val="en-US"/>
+        </w:rPr>
+        <w:t>Cinnéide, M.</w:t>
       </w:r>
       <w:r>
         <w:rPr>
@@ -5317,98 +4572,20 @@
         <w:rPr>
           <w:lang w:val="en-US"/>
         </w:rPr>
-        <w:t xml:space="preserve">, ACM, </w:t>
-      </w:r>
-      <w:proofErr w:type="gramStart"/>
-      <w:r>
-        <w:rPr>
-          <w:lang w:val="en-US"/>
-        </w:rPr>
-        <w:t>pp</w:t>
-      </w:r>
-      <w:proofErr w:type="gramEnd"/>
-      <w:r>
-        <w:rPr>
-          <w:lang w:val="en-US"/>
-        </w:rPr>
-        <w:t xml:space="preserve">. 205-206. </w:t>
-      </w:r>
-    </w:p>
-    <w:p>
-      <w:pPr>
-        <w:rPr>
-          <w:lang w:val="en-US"/>
-        </w:rPr>
-      </w:pPr>
-      <w:proofErr w:type="spellStart"/>
-      <w:r>
-        <w:rPr>
-          <w:lang w:val="en-US"/>
-        </w:rPr>
-        <w:t>Mkaouer</w:t>
-      </w:r>
-      <w:proofErr w:type="spellEnd"/>
-      <w:r>
-        <w:rPr>
-          <w:lang w:val="en-US"/>
-        </w:rPr>
-        <w:t xml:space="preserve">, M.W., </w:t>
-      </w:r>
-      <w:proofErr w:type="spellStart"/>
-      <w:r>
-        <w:rPr>
-          <w:lang w:val="en-US"/>
-        </w:rPr>
-        <w:t>Kessentini</w:t>
-      </w:r>
-      <w:proofErr w:type="spellEnd"/>
-      <w:r>
-        <w:rPr>
-          <w:lang w:val="en-US"/>
-        </w:rPr>
-        <w:t xml:space="preserve">, M., </w:t>
-      </w:r>
-      <w:proofErr w:type="spellStart"/>
-      <w:r>
-        <w:rPr>
-          <w:lang w:val="en-US"/>
-        </w:rPr>
-        <w:t>Bechikh</w:t>
-      </w:r>
-      <w:proofErr w:type="spellEnd"/>
-      <w:r>
-        <w:rPr>
-          <w:lang w:val="en-US"/>
-        </w:rPr>
-        <w:t xml:space="preserve">, S., </w:t>
-      </w:r>
-      <w:proofErr w:type="spellStart"/>
-      <w:r>
-        <w:rPr>
-          <w:lang w:val="en-US"/>
-        </w:rPr>
-        <w:t>Cinnéide</w:t>
-      </w:r>
-      <w:proofErr w:type="spellEnd"/>
-      <w:r>
-        <w:rPr>
-          <w:lang w:val="en-US"/>
-        </w:rPr>
-        <w:t xml:space="preserve">, M.Ó. and Deb, K. (2015) </w:t>
-      </w:r>
-      <w:proofErr w:type="gramStart"/>
-      <w:r>
-        <w:rPr>
-          <w:lang w:val="en-US"/>
-        </w:rPr>
-        <w:t>On</w:t>
-      </w:r>
-      <w:proofErr w:type="gramEnd"/>
-      <w:r>
-        <w:rPr>
-          <w:lang w:val="en-US"/>
-        </w:rPr>
-        <w:t xml:space="preserve"> the use of many quality attributes for software refactoring: a many-objective search-based software engineering approach.</w:t>
+        <w:t xml:space="preserve">, ACM, pp. 205-206. </w:t>
+      </w:r>
+    </w:p>
+    <w:p>
+      <w:pPr>
+        <w:rPr>
+          <w:lang w:val="en-US"/>
+        </w:rPr>
+      </w:pPr>
+      <w:r>
+        <w:rPr>
+          <w:lang w:val="en-US"/>
+        </w:rPr>
+        <w:t>Mkaouer, M.W., Kessentini, M., Bechikh, S., Cinnéide, M.Ó. and Deb, K. (2015) On the use of many quality attributes for software refactoring: a many-objective search-based software engineering approach.</w:t>
       </w:r>
       <w:r>
         <w:rPr>
@@ -5450,70 +4627,20 @@
         <w:rPr>
           <w:lang w:val="en-US"/>
         </w:rPr>
-        <w:t xml:space="preserve">[online]. </w:t>
-      </w:r>
-      <w:proofErr w:type="gramStart"/>
-      <w:r>
-        <w:rPr>
-          <w:lang w:val="en-US"/>
-        </w:rPr>
-        <w:t>pp.1-43</w:t>
-      </w:r>
-      <w:proofErr w:type="gramEnd"/>
-      <w:r>
-        <w:rPr>
-          <w:lang w:val="en-US"/>
-        </w:rPr>
-        <w:t>.</w:t>
-      </w:r>
-    </w:p>
-    <w:p>
-      <w:pPr>
-        <w:rPr>
-          <w:lang w:val="en-US"/>
-        </w:rPr>
-      </w:pPr>
-      <w:proofErr w:type="spellStart"/>
-      <w:r>
-        <w:rPr>
-          <w:lang w:val="en-US"/>
-        </w:rPr>
-        <w:t>Mkaouer</w:t>
-      </w:r>
-      <w:proofErr w:type="spellEnd"/>
-      <w:r>
-        <w:rPr>
-          <w:lang w:val="en-US"/>
-        </w:rPr>
-        <w:t xml:space="preserve">, M.W., </w:t>
-      </w:r>
-      <w:proofErr w:type="spellStart"/>
-      <w:r>
-        <w:rPr>
-          <w:lang w:val="en-US"/>
-        </w:rPr>
-        <w:t>Kessentini</w:t>
-      </w:r>
-      <w:proofErr w:type="spellEnd"/>
-      <w:r>
-        <w:rPr>
-          <w:lang w:val="en-US"/>
-        </w:rPr>
-        <w:t xml:space="preserve">, M., </w:t>
-      </w:r>
-      <w:proofErr w:type="spellStart"/>
-      <w:r>
-        <w:rPr>
-          <w:lang w:val="en-US"/>
-        </w:rPr>
-        <w:t>Bechikh</w:t>
-      </w:r>
-      <w:proofErr w:type="spellEnd"/>
-      <w:r>
-        <w:rPr>
-          <w:lang w:val="en-US"/>
-        </w:rPr>
-        <w:t xml:space="preserve">, S., Deb, K. </w:t>
+        <w:t>[online]. pp.1-43.</w:t>
+      </w:r>
+    </w:p>
+    <w:p>
+      <w:pPr>
+        <w:rPr>
+          <w:lang w:val="en-US"/>
+        </w:rPr>
+      </w:pPr>
+      <w:r>
+        <w:rPr>
+          <w:lang w:val="en-US"/>
+        </w:rPr>
+        <w:t xml:space="preserve">Mkaouer, M.W., Kessentini, M., Bechikh, S., Deb, K. </w:t>
       </w:r>
       <w:r>
         <w:rPr>
@@ -5525,21 +4652,7 @@
         <w:rPr>
           <w:lang w:val="en-US"/>
         </w:rPr>
-        <w:t xml:space="preserve">nd Ó </w:t>
-      </w:r>
-      <w:proofErr w:type="spellStart"/>
-      <w:r>
-        <w:rPr>
-          <w:lang w:val="en-US"/>
-        </w:rPr>
-        <w:t>Cinnéide</w:t>
-      </w:r>
-      <w:proofErr w:type="spellEnd"/>
-      <w:r>
-        <w:rPr>
-          <w:lang w:val="en-US"/>
-        </w:rPr>
-        <w:t>, M</w:t>
+        <w:t>nd Ó Cinnéide, M</w:t>
       </w:r>
       <w:r>
         <w:rPr>
@@ -5620,53 +4733,17 @@
           <w:lang w:val="en-US"/>
         </w:rPr>
       </w:pPr>
-      <w:proofErr w:type="spellStart"/>
-      <w:r>
-        <w:rPr>
-          <w:lang w:val="en-US"/>
-        </w:rPr>
-        <w:t>Ouni</w:t>
-      </w:r>
-      <w:proofErr w:type="spellEnd"/>
-      <w:r>
-        <w:rPr>
-          <w:lang w:val="en-US"/>
-        </w:rPr>
-        <w:t xml:space="preserve">, A., </w:t>
-      </w:r>
-      <w:proofErr w:type="spellStart"/>
-      <w:r>
-        <w:rPr>
-          <w:lang w:val="en-US"/>
-        </w:rPr>
-        <w:t>Kessentini</w:t>
-      </w:r>
-      <w:proofErr w:type="spellEnd"/>
-      <w:r>
-        <w:rPr>
-          <w:lang w:val="en-US"/>
-        </w:rPr>
-        <w:t xml:space="preserve">, </w:t>
-      </w:r>
-      <w:r>
-        <w:rPr>
-          <w:lang w:val="en-US"/>
-        </w:rPr>
-        <w:t xml:space="preserve">M. and </w:t>
-      </w:r>
-      <w:proofErr w:type="spellStart"/>
-      <w:r>
-        <w:rPr>
-          <w:lang w:val="en-US"/>
-        </w:rPr>
-        <w:t>Sahraoui</w:t>
-      </w:r>
-      <w:proofErr w:type="spellEnd"/>
-      <w:r>
-        <w:rPr>
-          <w:lang w:val="en-US"/>
-        </w:rPr>
-        <w:t>, H.</w:t>
+      <w:r>
+        <w:rPr>
+          <w:lang w:val="en-US"/>
+        </w:rPr>
+        <w:t xml:space="preserve">Ouni, A., Kessentini, </w:t>
+      </w:r>
+      <w:r>
+        <w:rPr>
+          <w:lang w:val="en-US"/>
+        </w:rPr>
+        <w:t>M. and Sahraoui, H.</w:t>
       </w:r>
       <w:r>
         <w:rPr>
@@ -5730,74 +4807,24 @@
           <w:lang w:val="en-US"/>
         </w:rPr>
       </w:pPr>
-      <w:proofErr w:type="spellStart"/>
       <w:r>
         <w:rPr>
           <w:lang w:val="en-US"/>
         </w:rPr>
         <w:lastRenderedPageBreak/>
-        <w:t>Ouni</w:t>
-      </w:r>
-      <w:proofErr w:type="spellEnd"/>
-      <w:r>
-        <w:rPr>
-          <w:lang w:val="en-US"/>
-        </w:rPr>
-        <w:t>, A.</w:t>
-      </w:r>
-      <w:r>
-        <w:rPr>
-          <w:lang w:val="en-US"/>
-        </w:rPr>
-        <w:t xml:space="preserve">, </w:t>
-      </w:r>
-      <w:proofErr w:type="spellStart"/>
-      <w:r>
-        <w:rPr>
-          <w:lang w:val="en-US"/>
-        </w:rPr>
-        <w:t>Kessentini</w:t>
-      </w:r>
-      <w:proofErr w:type="spellEnd"/>
-      <w:r>
-        <w:rPr>
-          <w:lang w:val="en-US"/>
-        </w:rPr>
-        <w:t xml:space="preserve">, M., </w:t>
-      </w:r>
-      <w:proofErr w:type="spellStart"/>
-      <w:r>
-        <w:rPr>
-          <w:lang w:val="en-US"/>
-        </w:rPr>
-        <w:t>Sahraoui</w:t>
-      </w:r>
-      <w:proofErr w:type="spellEnd"/>
-      <w:r>
-        <w:rPr>
-          <w:lang w:val="en-US"/>
-        </w:rPr>
-        <w:t>, H. a</w:t>
-      </w:r>
-      <w:r>
-        <w:rPr>
-          <w:lang w:val="en-US"/>
-        </w:rPr>
-        <w:t xml:space="preserve">nd </w:t>
-      </w:r>
-      <w:proofErr w:type="spellStart"/>
-      <w:r>
-        <w:rPr>
-          <w:lang w:val="en-US"/>
-        </w:rPr>
-        <w:t>Hamdi</w:t>
-      </w:r>
-      <w:proofErr w:type="spellEnd"/>
-      <w:r>
-        <w:rPr>
-          <w:lang w:val="en-US"/>
-        </w:rPr>
-        <w:t xml:space="preserve">, M.S. </w:t>
+        <w:t>Ouni, A.</w:t>
+      </w:r>
+      <w:r>
+        <w:rPr>
+          <w:lang w:val="en-US"/>
+        </w:rPr>
+        <w:t>, Kessentini, M., Sahraoui, H. a</w:t>
+      </w:r>
+      <w:r>
+        <w:rPr>
+          <w:lang w:val="en-US"/>
+        </w:rPr>
+        <w:t xml:space="preserve">nd Hamdi, M.S. </w:t>
       </w:r>
       <w:r>
         <w:rPr>
@@ -5870,91 +4897,7 @@
         <w:rPr>
           <w:lang w:val="en-US"/>
         </w:rPr>
-        <w:t xml:space="preserve">Santos </w:t>
-      </w:r>
-      <w:proofErr w:type="spellStart"/>
-      <w:r>
-        <w:rPr>
-          <w:lang w:val="en-US"/>
-        </w:rPr>
-        <w:t>Neto</w:t>
-      </w:r>
-      <w:proofErr w:type="spellEnd"/>
-      <w:r>
-        <w:rPr>
-          <w:lang w:val="en-US"/>
-        </w:rPr>
-        <w:t xml:space="preserve">, </w:t>
-      </w:r>
-      <w:proofErr w:type="spellStart"/>
-      <w:r>
-        <w:rPr>
-          <w:lang w:val="en-US"/>
-        </w:rPr>
-        <w:t>Baldoino</w:t>
-      </w:r>
-      <w:proofErr w:type="spellEnd"/>
-      <w:r>
-        <w:rPr>
-          <w:lang w:val="en-US"/>
-        </w:rPr>
-        <w:t xml:space="preserve"> Fonseca dos, Ribeiro, M., Silva, </w:t>
-      </w:r>
-      <w:proofErr w:type="spellStart"/>
-      <w:r>
-        <w:rPr>
-          <w:lang w:val="en-US"/>
-        </w:rPr>
-        <w:t>V.T.d</w:t>
-      </w:r>
-      <w:proofErr w:type="spellEnd"/>
-      <w:r>
-        <w:rPr>
-          <w:lang w:val="en-US"/>
-        </w:rPr>
-        <w:t xml:space="preserve">., Braga, C., </w:t>
-      </w:r>
-      <w:proofErr w:type="spellStart"/>
-      <w:r>
-        <w:rPr>
-          <w:lang w:val="en-US"/>
-        </w:rPr>
-        <w:t>Lucena</w:t>
-      </w:r>
-      <w:proofErr w:type="spellEnd"/>
-      <w:r>
-        <w:rPr>
-          <w:lang w:val="en-US"/>
-        </w:rPr>
-        <w:t xml:space="preserve">, Carlos José Pereira de and Costa, </w:t>
-      </w:r>
-      <w:proofErr w:type="spellStart"/>
-      <w:r>
-        <w:rPr>
-          <w:lang w:val="en-US"/>
-        </w:rPr>
-        <w:t>E.d.B</w:t>
-      </w:r>
-      <w:proofErr w:type="spellEnd"/>
-      <w:r>
-        <w:rPr>
-          <w:lang w:val="en-US"/>
-        </w:rPr>
-        <w:t xml:space="preserve">. (2015) </w:t>
-      </w:r>
-      <w:proofErr w:type="spellStart"/>
-      <w:r>
-        <w:rPr>
-          <w:lang w:val="en-US"/>
-        </w:rPr>
-        <w:t>AutoRefactoring</w:t>
-      </w:r>
-      <w:proofErr w:type="spellEnd"/>
-      <w:r>
-        <w:rPr>
-          <w:lang w:val="en-US"/>
-        </w:rPr>
-        <w:t>.</w:t>
+        <w:t>Santos Neto, Baldoino Fonseca dos, Ribeiro, M., Silva, V.T.d., Braga, C., Lucena, Carlos José Pereira de and Costa, E.d.B. (2015) AutoRefactoring.</w:t>
       </w:r>
       <w:r>
         <w:rPr>
@@ -5996,21 +4939,7 @@
         <w:rPr>
           <w:lang w:val="en-US"/>
         </w:rPr>
-        <w:t xml:space="preserve">[online]. </w:t>
-      </w:r>
-      <w:proofErr w:type="gramStart"/>
-      <w:r>
-        <w:rPr>
-          <w:lang w:val="en-US"/>
-        </w:rPr>
-        <w:t>42</w:t>
-      </w:r>
-      <w:proofErr w:type="gramEnd"/>
-      <w:r>
-        <w:rPr>
-          <w:lang w:val="en-US"/>
-        </w:rPr>
-        <w:t xml:space="preserve"> (3), pp.1652-1664.</w:t>
+        <w:t>[online]. 42 (3), pp.1652-1664.</w:t>
       </w:r>
     </w:p>
     <w:p>
@@ -6065,21 +4994,7 @@
         <w:rPr>
           <w:lang w:val="en-US"/>
         </w:rPr>
-        <w:t xml:space="preserve"> </w:t>
-      </w:r>
-      <w:proofErr w:type="gramStart"/>
-      <w:r>
-        <w:rPr>
-          <w:lang w:val="en-US"/>
-        </w:rPr>
-        <w:t>In</w:t>
-      </w:r>
-      <w:proofErr w:type="gramEnd"/>
-      <w:r>
-        <w:rPr>
-          <w:lang w:val="en-US"/>
-        </w:rPr>
-        <w:t>:</w:t>
+        <w:t xml:space="preserve"> In:</w:t>
       </w:r>
       <w:r>
         <w:rPr>
@@ -6134,21 +5049,7 @@
         <w:rPr>
           <w:lang w:val="en-US"/>
         </w:rPr>
-        <w:t xml:space="preserve">Simons, C., Singer, J. and White, D.R. (2015) Search-based </w:t>
-      </w:r>
-      <w:proofErr w:type="gramStart"/>
-      <w:r>
-        <w:rPr>
-          <w:lang w:val="en-US"/>
-        </w:rPr>
-        <w:t>refactoring:</w:t>
-      </w:r>
-      <w:proofErr w:type="gramEnd"/>
-      <w:r>
-        <w:rPr>
-          <w:lang w:val="en-US"/>
-        </w:rPr>
-        <w:t xml:space="preserve"> Metrics are not enough. </w:t>
+        <w:t xml:space="preserve">Simons, C., Singer, J. and White, D.R. (2015) Search-based refactoring: Metrics are not enough. </w:t>
       </w:r>
       <w:r>
         <w:rPr>
@@ -8733,7 +7634,7 @@
 </file>
 
 <file path=customXml/itemProps1.xml><?xml version="1.0" encoding="utf-8"?>
-<ds:datastoreItem xmlns:ds="http://schemas.openxmlformats.org/officeDocument/2006/customXml" ds:itemID="{5F0FADE1-15F9-4971-9752-98138CFDBFE6}">
+<ds:datastoreItem xmlns:ds="http://schemas.openxmlformats.org/officeDocument/2006/customXml" ds:itemID="{86BBC348-F87C-40E1-8CE7-D81BAB7BB527}">
   <ds:schemaRefs>
     <ds:schemaRef ds:uri="http://schemas.openxmlformats.org/officeDocument/2006/bibliography"/>
   </ds:schemaRefs>

</xml_diff>